<commit_message>
Edited Program Specifications table
</commit_message>
<xml_diff>
--- a/Project Report.docx
+++ b/Project Report.docx
@@ -27,10 +27,21 @@
         <w:jc w:val="center"/>
       </w:pPr>
       <w:r>
-        <w:t xml:space="preserve">By: </w:t>
+        <w:t xml:space="preserve">Timothy </w:t>
+      </w:r>
+      <w:proofErr w:type="spellStart"/>
+      <w:r>
+        <w:t>Mok</w:t>
+      </w:r>
+      <w:proofErr w:type="spellEnd"/>
+      <w:r>
+        <w:t xml:space="preserve"> and Aron Saengchan</w:t>
       </w:r>
       <w:r>
-        <w:t>Timothy Mok and Aron Saengchan</w:t>
+        <w:t xml:space="preserve"> | </w:t>
+      </w:r>
+      <w:r>
+        <w:t>Group 30</w:t>
       </w:r>
     </w:p>
     <w:p>
@@ -236,9 +247,9 @@
       </w:tblPr>
       <w:tblGrid>
         <w:gridCol w:w="1222"/>
-        <w:gridCol w:w="2050"/>
-        <w:gridCol w:w="558"/>
-        <w:gridCol w:w="6235"/>
+        <w:gridCol w:w="2044"/>
+        <w:gridCol w:w="638"/>
+        <w:gridCol w:w="6161"/>
       </w:tblGrid>
       <w:tr>
         <w:tc>
@@ -298,6 +309,14 @@
               </w:rPr>
               <w:t>Line</w:t>
             </w:r>
+            <w:r>
+              <w:rPr>
+                <w:b/>
+                <w:sz w:val="20"/>
+                <w:szCs w:val="20"/>
+              </w:rPr>
+              <w:t>s</w:t>
+            </w:r>
           </w:p>
         </w:tc>
         <w:tc>
@@ -485,13 +504,23 @@
                 <w:szCs w:val="20"/>
               </w:rPr>
             </w:pPr>
+            <w:proofErr w:type="spellStart"/>
             <w:r>
               <w:rPr>
                 <w:b/>
                 <w:sz w:val="20"/>
                 <w:szCs w:val="20"/>
               </w:rPr>
-              <w:t xml:space="preserve">DataFrame </w:t>
+              <w:t>DataFrame</w:t>
+            </w:r>
+            <w:proofErr w:type="spellEnd"/>
+            <w:r>
+              <w:rPr>
+                <w:b/>
+                <w:sz w:val="20"/>
+                <w:szCs w:val="20"/>
+              </w:rPr>
+              <w:t xml:space="preserve"> </w:t>
             </w:r>
             <w:r>
               <w:rPr>
@@ -1710,6 +1739,7 @@
                 <w:szCs w:val="20"/>
               </w:rPr>
             </w:pPr>
+            <w:proofErr w:type="spellStart"/>
             <w:r>
               <w:rPr>
                 <w:bCs/>
@@ -1734,6 +1764,7 @@
               </w:rPr>
               <w:t>y</w:t>
             </w:r>
+            <w:proofErr w:type="spellEnd"/>
             <w:r>
               <w:rPr>
                 <w:bCs/>
@@ -1774,6 +1805,7 @@
                 <w:szCs w:val="20"/>
               </w:rPr>
             </w:pPr>
+            <w:proofErr w:type="spellStart"/>
             <w:proofErr w:type="gramStart"/>
             <w:r>
               <w:rPr>
@@ -1795,6 +1827,7 @@
               </w:rPr>
               <w:t>roupby</w:t>
             </w:r>
+            <w:proofErr w:type="spellEnd"/>
             <w:r>
               <w:rPr>
                 <w:bCs/>
@@ -2400,13 +2433,23 @@
                 <w:szCs w:val="20"/>
               </w:rPr>
             </w:pPr>
-            <w:r>
-              <w:rPr>
-                <w:bCs/>
-                <w:sz w:val="20"/>
-                <w:szCs w:val="20"/>
-              </w:rPr>
-              <w:t>DataFrame was exported to</w:t>
+            <w:proofErr w:type="spellStart"/>
+            <w:r>
+              <w:rPr>
+                <w:bCs/>
+                <w:sz w:val="20"/>
+                <w:szCs w:val="20"/>
+              </w:rPr>
+              <w:t>DataFrame</w:t>
+            </w:r>
+            <w:proofErr w:type="spellEnd"/>
+            <w:r>
+              <w:rPr>
+                <w:bCs/>
+                <w:sz w:val="20"/>
+                <w:szCs w:val="20"/>
+              </w:rPr>
+              <w:t xml:space="preserve"> was exported to</w:t>
             </w:r>
             <w:r>
               <w:rPr>
@@ -2424,7 +2467,27 @@
                 <w:sz w:val="20"/>
                 <w:szCs w:val="20"/>
               </w:rPr>
-              <w:t>‘exported_statistics.xlsx’</w:t>
+              <w:t>‘exported_</w:t>
+            </w:r>
+            <w:r>
+              <w:rPr>
+                <w:bCs/>
+                <w:i/>
+                <w:iCs/>
+                <w:sz w:val="20"/>
+                <w:szCs w:val="20"/>
+              </w:rPr>
+              <w:t>library_</w:t>
+            </w:r>
+            <w:r>
+              <w:rPr>
+                <w:bCs/>
+                <w:i/>
+                <w:iCs/>
+                <w:sz w:val="20"/>
+                <w:szCs w:val="20"/>
+              </w:rPr>
+              <w:t>statistics.xlsx’</w:t>
             </w:r>
             <w:r>
               <w:rPr>
@@ -2456,7 +2519,23 @@
                 <w:sz w:val="20"/>
                 <w:szCs w:val="20"/>
               </w:rPr>
-              <w:t xml:space="preserve"> directory</w:t>
+              <w:t xml:space="preserve"> </w:t>
+            </w:r>
+            <w:r>
+              <w:rPr>
+                <w:bCs/>
+                <w:sz w:val="20"/>
+                <w:szCs w:val="20"/>
+              </w:rPr>
+              <w:t xml:space="preserve">working </w:t>
+            </w:r>
+            <w:r>
+              <w:rPr>
+                <w:bCs/>
+                <w:sz w:val="20"/>
+                <w:szCs w:val="20"/>
+              </w:rPr>
+              <w:t>directory</w:t>
             </w:r>
           </w:p>
         </w:tc>
@@ -2695,7 +2774,12 @@
         <w:lang w:val="en-CA"/>
       </w:rPr>
       <w:tab/>
-      <w:t>Group 30</w:t>
+    </w:r>
+    <w:r>
+      <w:rPr>
+        <w:lang w:val="en-CA"/>
+      </w:rPr>
+      <w:t>Project Report</w:t>
     </w:r>
   </w:p>
 </w:hdr>

</xml_diff>